<commit_message>
Second okay + Task1/Task2
</commit_message>
<xml_diff>
--- a/Task1.docx
+++ b/Task1.docx
@@ -173,7 +173,25 @@
           <w:sz w:val="28"/>
           <w:szCs w:val="28"/>
         </w:rPr>
-        <w:t>«Алгоритмизация и программирование»</w:t>
+        <w:t>«</w:t>
+      </w:r>
+      <w:r>
+        <w:rPr>
+          <w:rFonts w:ascii="Times New Roman" w:hAnsi="Times New Roman" w:cs="Times New Roman"/>
+          <w:b/>
+          <w:sz w:val="28"/>
+          <w:szCs w:val="28"/>
+        </w:rPr>
+        <w:t>Программирование</w:t>
+      </w:r>
+      <w:r>
+        <w:rPr>
+          <w:rFonts w:ascii="Times New Roman" w:hAnsi="Times New Roman" w:cs="Times New Roman"/>
+          <w:b/>
+          <w:sz w:val="28"/>
+          <w:szCs w:val="28"/>
+        </w:rPr>
+        <w:t>»</w:t>
       </w:r>
     </w:p>
     <w:p>
@@ -6077,7 +6095,7 @@
           <w:noProof/>
         </w:rPr>
         <w:drawing>
-          <wp:inline distT="0" distB="0" distL="0" distR="0" wp14:anchorId="126B1A44" wp14:editId="7A4396EC">
+          <wp:inline distT="0" distB="0" distL="0" distR="0" wp14:anchorId="126B1A44" wp14:editId="363E67AF">
             <wp:extent cx="5667153" cy="3244609"/>
             <wp:effectExtent l="0" t="0" r="0" b="0"/>
             <wp:docPr id="266413998" name="Рисунок 4"/>
@@ -6234,7 +6252,7 @@
           <w:noProof/>
         </w:rPr>
         <w:drawing>
-          <wp:inline distT="0" distB="0" distL="0" distR="0" wp14:anchorId="07D35654" wp14:editId="1D9F105E">
+          <wp:inline distT="0" distB="0" distL="0" distR="0" wp14:anchorId="07D35654" wp14:editId="2114CE63">
             <wp:extent cx="5337544" cy="3128432"/>
             <wp:effectExtent l="0" t="0" r="0" b="0"/>
             <wp:docPr id="987924867" name="Рисунок 3"/>
@@ -6394,7 +6412,24 @@
           <w:sz w:val="28"/>
           <w:szCs w:val="28"/>
         </w:rPr>
-        <w:t xml:space="preserve">ы структура программы </w:t>
+        <w:t>ы</w:t>
+      </w:r>
+      <w:r>
+        <w:rPr>
+          <w:rFonts w:ascii="Times New Roman" w:hAnsi="Times New Roman" w:cs="Times New Roman"/>
+          <w:sz w:val="28"/>
+          <w:szCs w:val="28"/>
+          <w:lang w:val="en-US"/>
+        </w:rPr>
+        <w:t>:</w:t>
+      </w:r>
+      <w:r>
+        <w:rPr>
+          <w:rFonts w:ascii="Times New Roman" w:hAnsi="Times New Roman" w:cs="Times New Roman"/>
+          <w:sz w:val="28"/>
+          <w:szCs w:val="28"/>
+        </w:rPr>
+        <w:t xml:space="preserve"> структура программы </w:t>
       </w:r>
       <w:r>
         <w:rPr>

</xml_diff>

<commit_message>
Task1 = Ready Task2 = wating Task3
</commit_message>
<xml_diff>
--- a/Task1.docx
+++ b/Task1.docx
@@ -145,6 +145,7 @@
           <w:b/>
           <w:sz w:val="28"/>
           <w:szCs w:val="28"/>
+          <w:lang w:val="en-US"/>
         </w:rPr>
       </w:pPr>
       <w:r>
@@ -154,7 +155,43 @@
           <w:sz w:val="28"/>
           <w:szCs w:val="28"/>
         </w:rPr>
-        <w:t>Отчет По Дисциплине</w:t>
+        <w:t xml:space="preserve">Отчет </w:t>
+      </w:r>
+      <w:r>
+        <w:rPr>
+          <w:rFonts w:ascii="Times New Roman" w:hAnsi="Times New Roman" w:cs="Times New Roman"/>
+          <w:b/>
+          <w:sz w:val="28"/>
+          <w:szCs w:val="28"/>
+        </w:rPr>
+        <w:t>п</w:t>
+      </w:r>
+      <w:r>
+        <w:rPr>
+          <w:rFonts w:ascii="Times New Roman" w:hAnsi="Times New Roman" w:cs="Times New Roman"/>
+          <w:b/>
+          <w:sz w:val="28"/>
+          <w:szCs w:val="28"/>
+        </w:rPr>
+        <w:t xml:space="preserve">о </w:t>
+      </w:r>
+      <w:r>
+        <w:rPr>
+          <w:rFonts w:ascii="Times New Roman" w:hAnsi="Times New Roman" w:cs="Times New Roman"/>
+          <w:b/>
+          <w:sz w:val="28"/>
+          <w:szCs w:val="28"/>
+        </w:rPr>
+        <w:t>д</w:t>
+      </w:r>
+      <w:r>
+        <w:rPr>
+          <w:rFonts w:ascii="Times New Roman" w:hAnsi="Times New Roman" w:cs="Times New Roman"/>
+          <w:b/>
+          <w:sz w:val="28"/>
+          <w:szCs w:val="28"/>
+        </w:rPr>
+        <w:t>исциплине</w:t>
       </w:r>
     </w:p>
     <w:p>
@@ -443,7 +480,31 @@
           <w:sz w:val="28"/>
           <w:szCs w:val="28"/>
         </w:rPr>
-        <w:t>ст. п. Цыганова Н.А.</w:t>
+        <w:t>с</w:t>
+      </w:r>
+      <w:r>
+        <w:rPr>
+          <w:rFonts w:ascii="Times New Roman" w:hAnsi="Times New Roman" w:cs="Times New Roman"/>
+          <w:sz w:val="28"/>
+          <w:szCs w:val="28"/>
+        </w:rPr>
+        <w:t>т</w:t>
+      </w:r>
+      <w:r>
+        <w:rPr>
+          <w:rFonts w:ascii="Times New Roman" w:hAnsi="Times New Roman" w:cs="Times New Roman"/>
+          <w:sz w:val="28"/>
+          <w:szCs w:val="28"/>
+        </w:rPr>
+        <w:t>арший преподаватель</w:t>
+      </w:r>
+      <w:r>
+        <w:rPr>
+          <w:rFonts w:ascii="Times New Roman" w:hAnsi="Times New Roman" w:cs="Times New Roman"/>
+          <w:sz w:val="28"/>
+          <w:szCs w:val="28"/>
+        </w:rPr>
+        <w:t xml:space="preserve"> Цыганова Н.А.</w:t>
       </w:r>
     </w:p>
     <w:p>
@@ -462,7 +523,23 @@
           <w:sz w:val="28"/>
           <w:szCs w:val="28"/>
         </w:rPr>
-        <w:t>асс. Пе</w:t>
+        <w:t>асс</w:t>
+      </w:r>
+      <w:r>
+        <w:rPr>
+          <w:rFonts w:ascii="Times New Roman" w:hAnsi="Times New Roman" w:cs="Times New Roman"/>
+          <w:sz w:val="28"/>
+          <w:szCs w:val="28"/>
+        </w:rPr>
+        <w:t>истент</w:t>
+      </w:r>
+      <w:r>
+        <w:rPr>
+          <w:rFonts w:ascii="Times New Roman" w:hAnsi="Times New Roman" w:cs="Times New Roman"/>
+          <w:sz w:val="28"/>
+          <w:szCs w:val="28"/>
+        </w:rPr>
+        <w:t xml:space="preserve"> Пе</w:t>
       </w:r>
       <w:r>
         <w:rPr>
@@ -1976,6 +2053,62 @@
           </w:p>
         </w:tc>
       </w:tr>
+      <w:tr>
+        <w:trPr>
+          <w:trHeight w:val="380"/>
+        </w:trPr>
+        <w:tc>
+          <w:tcPr>
+            <w:tcW w:w="1149" w:type="dxa"/>
+          </w:tcPr>
+          <w:p>
+            <w:pPr>
+              <w:spacing w:line="360" w:lineRule="auto"/>
+              <w:jc w:val="center"/>
+              <w:rPr>
+                <w:rFonts w:ascii="Times New Roman" w:hAnsi="Times New Roman" w:cs="Times New Roman"/>
+                <w:bCs/>
+                <w:sz w:val="24"/>
+                <w:szCs w:val="24"/>
+                <w:lang w:val="en-US"/>
+              </w:rPr>
+            </w:pPr>
+          </w:p>
+        </w:tc>
+        <w:tc>
+          <w:tcPr>
+            <w:tcW w:w="2597" w:type="dxa"/>
+          </w:tcPr>
+          <w:p>
+            <w:pPr>
+              <w:spacing w:line="360" w:lineRule="auto"/>
+              <w:jc w:val="center"/>
+              <w:rPr>
+                <w:rFonts w:ascii="Times New Roman" w:hAnsi="Times New Roman" w:cs="Times New Roman"/>
+                <w:bCs/>
+                <w:sz w:val="24"/>
+                <w:szCs w:val="24"/>
+              </w:rPr>
+            </w:pPr>
+          </w:p>
+        </w:tc>
+        <w:tc>
+          <w:tcPr>
+            <w:tcW w:w="5766" w:type="dxa"/>
+          </w:tcPr>
+          <w:p>
+            <w:pPr>
+              <w:spacing w:line="360" w:lineRule="auto"/>
+              <w:rPr>
+                <w:rFonts w:ascii="Times New Roman" w:hAnsi="Times New Roman" w:cs="Times New Roman"/>
+                <w:bCs/>
+                <w:sz w:val="24"/>
+                <w:szCs w:val="24"/>
+              </w:rPr>
+            </w:pPr>
+          </w:p>
+        </w:tc>
+      </w:tr>
     </w:tbl>
     <w:p>
       <w:pPr>
@@ -2049,17 +2182,7 @@
           <w:rFonts w:ascii="Times New Roman" w:hAnsi="Times New Roman" w:cs="Times New Roman"/>
           <w:sz w:val="28"/>
           <w:szCs w:val="28"/>
-        </w:rPr>
-      </w:pPr>
-    </w:p>
-    <w:p>
-      <w:pPr>
-        <w:spacing w:line="360" w:lineRule="auto"/>
-        <w:jc w:val="center"/>
-        <w:rPr>
-          <w:rFonts w:ascii="Times New Roman" w:hAnsi="Times New Roman" w:cs="Times New Roman"/>
-          <w:sz w:val="28"/>
-          <w:szCs w:val="28"/>
+          <w:lang w:val="en-US"/>
         </w:rPr>
       </w:pPr>
       <w:r>
@@ -2068,13 +2191,12 @@
           <w:noProof/>
           <w:sz w:val="28"/>
           <w:szCs w:val="28"/>
-          <w:lang w:eastAsia="ru-RU"/>
         </w:rPr>
         <w:drawing>
-          <wp:inline distT="0" distB="0" distL="0" distR="0" wp14:anchorId="29D2DE66" wp14:editId="3D8202F2">
-            <wp:extent cx="4866246" cy="7673340"/>
-            <wp:effectExtent l="0" t="0" r="0" b="3810"/>
-            <wp:docPr id="5517485" name="Рисунок 1"/>
+          <wp:inline distT="0" distB="0" distL="0" distR="0" wp14:anchorId="35C8943E" wp14:editId="6AEBD88D">
+            <wp:extent cx="4515480" cy="8154538"/>
+            <wp:effectExtent l="0" t="0" r="0" b="0"/>
+            <wp:docPr id="1921648952" name="Рисунок 1"/>
             <wp:cNvGraphicFramePr>
               <a:graphicFrameLocks xmlns:a="http://schemas.openxmlformats.org/drawingml/2006/main" noChangeAspect="1"/>
             </wp:cNvGraphicFramePr>
@@ -2082,7 +2204,7 @@
               <a:graphicData uri="http://schemas.openxmlformats.org/drawingml/2006/picture">
                 <pic:pic xmlns:pic="http://schemas.openxmlformats.org/drawingml/2006/picture">
                   <pic:nvPicPr>
-                    <pic:cNvPr id="5517485" name=""/>
+                    <pic:cNvPr id="1921648952" name=""/>
                     <pic:cNvPicPr/>
                   </pic:nvPicPr>
                   <pic:blipFill>
@@ -2094,7 +2216,7 @@
                   <pic:spPr>
                     <a:xfrm>
                       <a:off x="0" y="0"/>
-                      <a:ext cx="4868487" cy="7676874"/>
+                      <a:ext cx="4515480" cy="8154538"/>
                     </a:xfrm>
                     <a:prstGeom prst="rect">
                       <a:avLst/>
@@ -2106,16 +2228,6 @@
           </wp:inline>
         </w:drawing>
       </w:r>
-      <w:r>
-        <w:rPr>
-          <w:rFonts w:ascii="Times New Roman" w:hAnsi="Times New Roman" w:cs="Times New Roman"/>
-          <w:noProof/>
-          <w:sz w:val="28"/>
-          <w:szCs w:val="28"/>
-          <w:lang w:eastAsia="ru-RU"/>
-        </w:rPr>
-        <w:t xml:space="preserve">   </w:t>
-      </w:r>
     </w:p>
     <w:p>
       <w:pPr>
@@ -2630,6 +2742,53 @@
           <w:lang w:eastAsia="ru-RU"/>
           <w14:ligatures w14:val="none"/>
         </w:rPr>
+        <w:t>(</w:t>
+      </w:r>
+      <w:r>
+        <w:rPr>
+          <w:rFonts w:ascii="Times New Roman" w:eastAsia="Times New Roman" w:hAnsi="Times New Roman" w:cs="Times New Roman"/>
+          <w:kern w:val="0"/>
+          <w:sz w:val="28"/>
+          <w:szCs w:val="28"/>
+          <w:lang w:eastAsia="ru-RU"/>
+          <w14:ligatures w14:val="none"/>
+        </w:rPr>
+        <w:t>1.0&amp;1.0&amp;0.0&amp;0.0&amp;1.0&amp;3.0&amp;3.0&amp;0.0</w:t>
+      </w:r>
+      <w:r>
+        <w:rPr>
+          <w:rFonts w:ascii="Times New Roman" w:eastAsia="Times New Roman" w:hAnsi="Times New Roman" w:cs="Times New Roman"/>
+          <w:kern w:val="0"/>
+          <w:sz w:val="28"/>
+          <w:szCs w:val="28"/>
+          <w:lang w:eastAsia="ru-RU"/>
+          <w14:ligatures w14:val="none"/>
+        </w:rPr>
+        <w:t>) вещественные?</w:t>
+      </w:r>
+    </w:p>
+    <w:p>
+      <w:pPr>
+        <w:pStyle w:val="a8"/>
+        <w:spacing w:after="0" w:line="240" w:lineRule="auto"/>
+        <w:rPr>
+          <w:rFonts w:ascii="Times New Roman" w:eastAsia="Times New Roman" w:hAnsi="Times New Roman" w:cs="Times New Roman"/>
+          <w:kern w:val="0"/>
+          <w:sz w:val="28"/>
+          <w:szCs w:val="28"/>
+          <w:lang w:eastAsia="ru-RU"/>
+          <w14:ligatures w14:val="none"/>
+        </w:rPr>
+      </w:pPr>
+      <w:r>
+        <w:rPr>
+          <w:rFonts w:ascii="Times New Roman" w:eastAsia="Times New Roman" w:hAnsi="Times New Roman" w:cs="Times New Roman"/>
+          <w:kern w:val="0"/>
+          <w:sz w:val="28"/>
+          <w:szCs w:val="28"/>
+          <w:lang w:eastAsia="ru-RU"/>
+          <w14:ligatures w14:val="none"/>
+        </w:rPr>
         <w:t>да</w:t>
       </w:r>
     </w:p>
@@ -3006,7 +3165,16 @@
           <w:sz w:val="28"/>
           <w:szCs w:val="28"/>
         </w:rPr>
-        <w:t>&gt; 0)</w:t>
+        <w:t>&gt; 0</w:t>
+      </w:r>
+      <w:proofErr w:type="gramStart"/>
+      <w:r>
+        <w:rPr>
+          <w:rFonts w:ascii="Times New Roman" w:hAnsi="Times New Roman" w:cs="Times New Roman"/>
+          <w:sz w:val="28"/>
+          <w:szCs w:val="28"/>
+        </w:rPr>
+        <w:t>)</w:t>
       </w:r>
       <w:r>
         <w:rPr>
@@ -3024,6 +3192,7 @@
         </w:rPr>
         <w:t xml:space="preserve"> нет</w:t>
       </w:r>
+      <w:proofErr w:type="gramEnd"/>
     </w:p>
     <w:p>
       <w:pPr>
@@ -3302,6 +3471,7 @@
           <w:sz w:val="28"/>
           <w:szCs w:val="28"/>
         </w:rPr>
+        <w:lastRenderedPageBreak/>
         <w:t>Конец</w:t>
       </w:r>
     </w:p>
@@ -3320,7 +3490,6 @@
           <w:sz w:val="28"/>
           <w:szCs w:val="28"/>
         </w:rPr>
-        <w:lastRenderedPageBreak/>
         <w:t>Вариант 2:</w:t>
       </w:r>
     </w:p>
@@ -3783,6 +3952,42 @@
           <w:lang w:eastAsia="ru-RU"/>
           <w14:ligatures w14:val="none"/>
         </w:rPr>
+        <w:t>(1.0&amp;1.0&amp;0.0&amp;0.0&amp;1.0&amp;3.0&amp;3.0&amp;Ноль</w:t>
+      </w:r>
+      <w:r>
+        <w:rPr>
+          <w:rFonts w:ascii="Times New Roman" w:eastAsia="Times New Roman" w:hAnsi="Times New Roman" w:cs="Times New Roman"/>
+          <w:kern w:val="0"/>
+          <w:sz w:val="28"/>
+          <w:szCs w:val="28"/>
+          <w:lang w:eastAsia="ru-RU"/>
+          <w14:ligatures w14:val="none"/>
+        </w:rPr>
+        <w:t>) вещественные?</w:t>
+      </w:r>
+    </w:p>
+    <w:p>
+      <w:pPr>
+        <w:pStyle w:val="a8"/>
+        <w:spacing w:after="0" w:line="240" w:lineRule="auto"/>
+        <w:rPr>
+          <w:rFonts w:ascii="Times New Roman" w:eastAsia="Times New Roman" w:hAnsi="Times New Roman" w:cs="Times New Roman"/>
+          <w:kern w:val="0"/>
+          <w:sz w:val="28"/>
+          <w:szCs w:val="28"/>
+          <w:lang w:eastAsia="ru-RU"/>
+          <w14:ligatures w14:val="none"/>
+        </w:rPr>
+      </w:pPr>
+      <w:r>
+        <w:rPr>
+          <w:rFonts w:ascii="Times New Roman" w:eastAsia="Times New Roman" w:hAnsi="Times New Roman" w:cs="Times New Roman"/>
+          <w:kern w:val="0"/>
+          <w:sz w:val="28"/>
+          <w:szCs w:val="28"/>
+          <w:lang w:eastAsia="ru-RU"/>
+          <w14:ligatures w14:val="none"/>
+        </w:rPr>
         <w:t>нет</w:t>
       </w:r>
     </w:p>
@@ -4454,81 +4659,92 @@
     <w:p>
       <w:pPr>
         <w:pStyle w:val="a8"/>
-        <w:spacing w:line="360" w:lineRule="auto"/>
-        <w:rPr>
-          <w:rFonts w:ascii="Times New Roman" w:hAnsi="Times New Roman" w:cs="Times New Roman"/>
-          <w:sz w:val="28"/>
-          <w:szCs w:val="28"/>
-          <w:lang w:val="en-US"/>
-        </w:rPr>
-      </w:pPr>
-      <w:r>
-        <w:rPr>
-          <w:rFonts w:ascii="Times New Roman" w:hAnsi="Times New Roman" w:cs="Times New Roman"/>
-          <w:sz w:val="28"/>
-          <w:szCs w:val="28"/>
-        </w:rPr>
-        <w:t>Д</w:t>
-      </w:r>
-      <w:r>
-        <w:rPr>
-          <w:rFonts w:ascii="Times New Roman" w:hAnsi="Times New Roman" w:cs="Times New Roman"/>
-          <w:sz w:val="28"/>
-          <w:szCs w:val="28"/>
-          <w:lang w:val="en-US"/>
-        </w:rPr>
-        <w:t>а</w:t>
+        <w:spacing w:after="0" w:line="240" w:lineRule="auto"/>
+        <w:rPr>
+          <w:rFonts w:ascii="Times New Roman" w:eastAsia="Times New Roman" w:hAnsi="Times New Roman" w:cs="Times New Roman"/>
+          <w:kern w:val="0"/>
+          <w:sz w:val="28"/>
+          <w:szCs w:val="28"/>
+          <w:lang w:eastAsia="ru-RU"/>
+          <w14:ligatures w14:val="none"/>
+        </w:rPr>
+      </w:pPr>
+      <w:r>
+        <w:rPr>
+          <w:rFonts w:ascii="Times New Roman" w:eastAsia="Times New Roman" w:hAnsi="Times New Roman" w:cs="Times New Roman"/>
+          <w:kern w:val="0"/>
+          <w:sz w:val="28"/>
+          <w:szCs w:val="28"/>
+          <w:lang w:eastAsia="ru-RU"/>
+          <w14:ligatures w14:val="none"/>
+        </w:rPr>
+        <w:t>(0.5&amp;0</w:t>
+      </w:r>
+      <w:r>
+        <w:rPr>
+          <w:rFonts w:ascii="Times New Roman" w:eastAsia="Times New Roman" w:hAnsi="Times New Roman" w:cs="Times New Roman"/>
+          <w:kern w:val="0"/>
+          <w:sz w:val="28"/>
+          <w:szCs w:val="28"/>
+          <w:lang w:eastAsia="ru-RU"/>
+          <w14:ligatures w14:val="none"/>
+        </w:rPr>
+        <w:t>.0&amp;0.0&amp;0.0&amp;1.0&amp;3.0&amp;3.0&amp;0.0</w:t>
+      </w:r>
+      <w:r>
+        <w:rPr>
+          <w:rFonts w:ascii="Times New Roman" w:eastAsia="Times New Roman" w:hAnsi="Times New Roman" w:cs="Times New Roman"/>
+          <w:kern w:val="0"/>
+          <w:sz w:val="28"/>
+          <w:szCs w:val="28"/>
+          <w:lang w:eastAsia="ru-RU"/>
+          <w14:ligatures w14:val="none"/>
+        </w:rPr>
+        <w:t>) вещественные?</w:t>
       </w:r>
     </w:p>
     <w:p>
       <w:pPr>
         <w:pStyle w:val="a8"/>
-        <w:spacing w:line="360" w:lineRule="auto"/>
-        <w:rPr>
-          <w:rFonts w:ascii="Times New Roman" w:hAnsi="Times New Roman" w:cs="Times New Roman"/>
-          <w:sz w:val="28"/>
-          <w:szCs w:val="28"/>
-        </w:rPr>
-      </w:pPr>
-      <w:proofErr w:type="spellStart"/>
-      <w:r>
-        <w:rPr>
-          <w:rFonts w:ascii="Times New Roman" w:hAnsi="Times New Roman" w:cs="Times New Roman"/>
-          <w:sz w:val="28"/>
-          <w:szCs w:val="28"/>
-          <w:lang w:val="en-US"/>
-        </w:rPr>
-        <w:t>переходим</w:t>
-      </w:r>
-      <w:proofErr w:type="spellEnd"/>
-      <w:r>
-        <w:rPr>
-          <w:rFonts w:ascii="Times New Roman" w:hAnsi="Times New Roman" w:cs="Times New Roman"/>
-          <w:sz w:val="28"/>
-          <w:szCs w:val="28"/>
-          <w:lang w:val="en-US"/>
-        </w:rPr>
-        <w:t xml:space="preserve"> в </w:t>
-      </w:r>
-      <w:proofErr w:type="spellStart"/>
-      <w:r>
-        <w:rPr>
-          <w:rFonts w:ascii="Times New Roman" w:hAnsi="Times New Roman" w:cs="Times New Roman"/>
-          <w:sz w:val="28"/>
-          <w:szCs w:val="28"/>
-          <w:lang w:val="en-US"/>
-        </w:rPr>
-        <w:t>блок</w:t>
-      </w:r>
-      <w:proofErr w:type="spellEnd"/>
-      <w:r>
-        <w:rPr>
-          <w:rFonts w:ascii="Times New Roman" w:hAnsi="Times New Roman" w:cs="Times New Roman"/>
-          <w:sz w:val="28"/>
-          <w:szCs w:val="28"/>
-          <w:lang w:val="en-US"/>
-        </w:rPr>
-        <w:t xml:space="preserve"> 4</w:t>
+        <w:spacing w:after="0" w:line="240" w:lineRule="auto"/>
+        <w:rPr>
+          <w:rFonts w:ascii="Times New Roman" w:eastAsia="Times New Roman" w:hAnsi="Times New Roman" w:cs="Times New Roman"/>
+          <w:kern w:val="0"/>
+          <w:sz w:val="28"/>
+          <w:szCs w:val="28"/>
+          <w:lang w:eastAsia="ru-RU"/>
+          <w14:ligatures w14:val="none"/>
+        </w:rPr>
+      </w:pPr>
+      <w:r>
+        <w:rPr>
+          <w:rFonts w:ascii="Times New Roman" w:eastAsia="Times New Roman" w:hAnsi="Times New Roman" w:cs="Times New Roman"/>
+          <w:kern w:val="0"/>
+          <w:sz w:val="28"/>
+          <w:szCs w:val="28"/>
+          <w:lang w:eastAsia="ru-RU"/>
+          <w14:ligatures w14:val="none"/>
+        </w:rPr>
+        <w:t>да</w:t>
+      </w:r>
+    </w:p>
+    <w:p>
+      <w:pPr>
+        <w:pStyle w:val="a8"/>
+        <w:spacing w:line="360" w:lineRule="auto"/>
+        <w:rPr>
+          <w:rFonts w:ascii="Times New Roman" w:hAnsi="Times New Roman" w:cs="Times New Roman"/>
+          <w:sz w:val="28"/>
+          <w:szCs w:val="28"/>
+        </w:rPr>
+      </w:pPr>
+      <w:r>
+        <w:rPr>
+          <w:rFonts w:ascii="Times New Roman" w:hAnsi="Times New Roman" w:cs="Times New Roman"/>
+          <w:sz w:val="28"/>
+          <w:szCs w:val="28"/>
+        </w:rPr>
+        <w:t>переходим в блок 4</w:t>
       </w:r>
     </w:p>
     <w:p>
@@ -4553,7 +4769,160 @@
           <w:szCs w:val="28"/>
           <w:lang w:val="en-US"/>
         </w:rPr>
-        <w:t>res1 = (x1 - x) * (y2 - y1) - (x2 - x1) * (y1 - y)</w:t>
+        <w:t>res</w:t>
+      </w:r>
+      <w:r>
+        <w:rPr>
+          <w:rFonts w:ascii="Times New Roman" w:hAnsi="Times New Roman" w:cs="Times New Roman"/>
+          <w:sz w:val="28"/>
+          <w:szCs w:val="28"/>
+          <w:lang w:val="en-US"/>
+        </w:rPr>
+        <w:t>1 = (</w:t>
+      </w:r>
+      <w:r>
+        <w:rPr>
+          <w:rFonts w:ascii="Times New Roman" w:hAnsi="Times New Roman" w:cs="Times New Roman"/>
+          <w:sz w:val="28"/>
+          <w:szCs w:val="28"/>
+          <w:lang w:val="en-US"/>
+        </w:rPr>
+        <w:t>x</w:t>
+      </w:r>
+      <w:r>
+        <w:rPr>
+          <w:rFonts w:ascii="Times New Roman" w:hAnsi="Times New Roman" w:cs="Times New Roman"/>
+          <w:sz w:val="28"/>
+          <w:szCs w:val="28"/>
+          <w:lang w:val="en-US"/>
+        </w:rPr>
+        <w:t xml:space="preserve">1 - </w:t>
+      </w:r>
+      <w:r>
+        <w:rPr>
+          <w:rFonts w:ascii="Times New Roman" w:hAnsi="Times New Roman" w:cs="Times New Roman"/>
+          <w:sz w:val="28"/>
+          <w:szCs w:val="28"/>
+          <w:lang w:val="en-US"/>
+        </w:rPr>
+        <w:t>x</w:t>
+      </w:r>
+      <w:r>
+        <w:rPr>
+          <w:rFonts w:ascii="Times New Roman" w:hAnsi="Times New Roman" w:cs="Times New Roman"/>
+          <w:sz w:val="28"/>
+          <w:szCs w:val="28"/>
+          <w:lang w:val="en-US"/>
+        </w:rPr>
+        <w:t>) * (</w:t>
+      </w:r>
+      <w:r>
+        <w:rPr>
+          <w:rFonts w:ascii="Times New Roman" w:hAnsi="Times New Roman" w:cs="Times New Roman"/>
+          <w:sz w:val="28"/>
+          <w:szCs w:val="28"/>
+          <w:lang w:val="en-US"/>
+        </w:rPr>
+        <w:t>y</w:t>
+      </w:r>
+      <w:r>
+        <w:rPr>
+          <w:rFonts w:ascii="Times New Roman" w:hAnsi="Times New Roman" w:cs="Times New Roman"/>
+          <w:sz w:val="28"/>
+          <w:szCs w:val="28"/>
+          <w:lang w:val="en-US"/>
+        </w:rPr>
+        <w:t xml:space="preserve">2 - </w:t>
+      </w:r>
+      <w:r>
+        <w:rPr>
+          <w:rFonts w:ascii="Times New Roman" w:hAnsi="Times New Roman" w:cs="Times New Roman"/>
+          <w:sz w:val="28"/>
+          <w:szCs w:val="28"/>
+          <w:lang w:val="en-US"/>
+        </w:rPr>
+        <w:t>y</w:t>
+      </w:r>
+      <w:r>
+        <w:rPr>
+          <w:rFonts w:ascii="Times New Roman" w:hAnsi="Times New Roman" w:cs="Times New Roman"/>
+          <w:sz w:val="28"/>
+          <w:szCs w:val="28"/>
+          <w:lang w:val="en-US"/>
+        </w:rPr>
+        <w:t>1) - (</w:t>
+      </w:r>
+      <w:r>
+        <w:rPr>
+          <w:rFonts w:ascii="Times New Roman" w:hAnsi="Times New Roman" w:cs="Times New Roman"/>
+          <w:sz w:val="28"/>
+          <w:szCs w:val="28"/>
+          <w:lang w:val="en-US"/>
+        </w:rPr>
+        <w:t>x</w:t>
+      </w:r>
+      <w:r>
+        <w:rPr>
+          <w:rFonts w:ascii="Times New Roman" w:hAnsi="Times New Roman" w:cs="Times New Roman"/>
+          <w:sz w:val="28"/>
+          <w:szCs w:val="28"/>
+          <w:lang w:val="en-US"/>
+        </w:rPr>
+        <w:t xml:space="preserve">2 - </w:t>
+      </w:r>
+      <w:r>
+        <w:rPr>
+          <w:rFonts w:ascii="Times New Roman" w:hAnsi="Times New Roman" w:cs="Times New Roman"/>
+          <w:sz w:val="28"/>
+          <w:szCs w:val="28"/>
+          <w:lang w:val="en-US"/>
+        </w:rPr>
+        <w:t>x</w:t>
+      </w:r>
+      <w:r>
+        <w:rPr>
+          <w:rFonts w:ascii="Times New Roman" w:hAnsi="Times New Roman" w:cs="Times New Roman"/>
+          <w:sz w:val="28"/>
+          <w:szCs w:val="28"/>
+          <w:lang w:val="en-US"/>
+        </w:rPr>
+        <w:t>1) * (</w:t>
+      </w:r>
+      <w:r>
+        <w:rPr>
+          <w:rFonts w:ascii="Times New Roman" w:hAnsi="Times New Roman" w:cs="Times New Roman"/>
+          <w:sz w:val="28"/>
+          <w:szCs w:val="28"/>
+          <w:lang w:val="en-US"/>
+        </w:rPr>
+        <w:t>y</w:t>
+      </w:r>
+      <w:r>
+        <w:rPr>
+          <w:rFonts w:ascii="Times New Roman" w:hAnsi="Times New Roman" w:cs="Times New Roman"/>
+          <w:sz w:val="28"/>
+          <w:szCs w:val="28"/>
+          <w:lang w:val="en-US"/>
+        </w:rPr>
+        <w:t xml:space="preserve">1 - </w:t>
+      </w:r>
+      <w:r>
+        <w:rPr>
+          <w:rFonts w:ascii="Times New Roman" w:hAnsi="Times New Roman" w:cs="Times New Roman"/>
+          <w:sz w:val="28"/>
+          <w:szCs w:val="28"/>
+          <w:lang w:val="en-US"/>
+        </w:rPr>
+        <w:t>y</w:t>
+      </w:r>
+      <w:r>
+        <w:rPr>
+          <w:rFonts w:ascii="Times New Roman" w:hAnsi="Times New Roman" w:cs="Times New Roman"/>
+          <w:sz w:val="28"/>
+          <w:szCs w:val="28"/>
+          <w:lang w:val="en-US"/>
+        </w:rPr>
+        <w:t>)</w:t>
       </w:r>
     </w:p>
     <w:p>
@@ -4574,7 +4943,25 @@
           <w:szCs w:val="28"/>
           <w:lang w:val="en-US"/>
         </w:rPr>
-        <w:t>res1 = (0.0 – 0.5) * (3.0 – 0.0) – (1.0 – 0.0) * (0.0 – 0.0)</w:t>
+        <w:t>res</w:t>
+      </w:r>
+      <w:r>
+        <w:rPr>
+          <w:rFonts w:ascii="Times New Roman" w:hAnsi="Times New Roman" w:cs="Times New Roman"/>
+          <w:sz w:val="28"/>
+          <w:szCs w:val="28"/>
+          <w:lang w:val="en-US"/>
+        </w:rPr>
+        <w:t>1 = (0.0 – 0.5) * (3.0 – 0.0) – (1.0 – 0.0) * (0.</w:t>
+      </w:r>
+      <w:r>
+        <w:rPr>
+          <w:rFonts w:ascii="Times New Roman" w:hAnsi="Times New Roman" w:cs="Times New Roman"/>
+          <w:sz w:val="28"/>
+          <w:szCs w:val="28"/>
+          <w:lang w:val="en-US"/>
+        </w:rPr>
+        <w:t>0 – 0.0)</w:t>
       </w:r>
       <w:r>
         <w:rPr>
@@ -4873,8 +5260,18 @@
           <w:sz w:val="28"/>
           <w:szCs w:val="28"/>
         </w:rPr>
-        <w:t>0.0&gt; 0)</w:t>
-      </w:r>
+        <w:t>0.0&gt; 0</w:t>
+      </w:r>
+      <w:proofErr w:type="gramStart"/>
+      <w:r>
+        <w:rPr>
+          <w:rFonts w:ascii="Times New Roman" w:hAnsi="Times New Roman" w:cs="Times New Roman"/>
+          <w:sz w:val="28"/>
+          <w:szCs w:val="28"/>
+        </w:rPr>
+        <w:t>)</w:t>
+      </w:r>
+      <w:proofErr w:type="gramEnd"/>
       <w:r>
         <w:rPr>
           <w:rFonts w:ascii="Times New Roman" w:hAnsi="Times New Roman" w:cs="Times New Roman"/>
@@ -4970,7 +5367,16 @@
           <w:sz w:val="28"/>
           <w:szCs w:val="28"/>
         </w:rPr>
-        <w:t>3 &lt;0)</w:t>
+        <w:t>3 &lt;0</w:t>
+      </w:r>
+      <w:proofErr w:type="gramStart"/>
+      <w:r>
+        <w:rPr>
+          <w:rFonts w:ascii="Times New Roman" w:hAnsi="Times New Roman" w:cs="Times New Roman"/>
+          <w:sz w:val="28"/>
+          <w:szCs w:val="28"/>
+        </w:rPr>
+        <w:t>)</w:t>
       </w:r>
       <w:r>
         <w:rPr>
@@ -4980,6 +5386,7 @@
         </w:rPr>
         <w:t xml:space="preserve"> ?</w:t>
       </w:r>
+      <w:proofErr w:type="gramEnd"/>
     </w:p>
     <w:p>
       <w:pPr>
@@ -5037,8 +5444,18 @@
           <w:sz w:val="28"/>
           <w:szCs w:val="28"/>
         </w:rPr>
-        <w:t>0.0&gt; 0)</w:t>
-      </w:r>
+        <w:t>0.0&gt; 0</w:t>
+      </w:r>
+      <w:proofErr w:type="gramStart"/>
+      <w:r>
+        <w:rPr>
+          <w:rFonts w:ascii="Times New Roman" w:hAnsi="Times New Roman" w:cs="Times New Roman"/>
+          <w:sz w:val="28"/>
+          <w:szCs w:val="28"/>
+        </w:rPr>
+        <w:t>)</w:t>
+      </w:r>
+      <w:proofErr w:type="gramEnd"/>
       <w:r>
         <w:rPr>
           <w:rFonts w:ascii="Times New Roman" w:hAnsi="Times New Roman" w:cs="Times New Roman"/>
@@ -5149,7 +5566,16 @@
           <w:sz w:val="28"/>
           <w:szCs w:val="28"/>
         </w:rPr>
-        <w:t>3 = 0</w:t>
+        <w:t xml:space="preserve">3 = </w:t>
+      </w:r>
+      <w:proofErr w:type="gramStart"/>
+      <w:r>
+        <w:rPr>
+          <w:rFonts w:ascii="Times New Roman" w:hAnsi="Times New Roman" w:cs="Times New Roman"/>
+          <w:sz w:val="28"/>
+          <w:szCs w:val="28"/>
+        </w:rPr>
+        <w:t>0</w:t>
       </w:r>
       <w:r>
         <w:rPr>
@@ -5159,6 +5585,7 @@
         </w:rPr>
         <w:t xml:space="preserve"> ?</w:t>
       </w:r>
+      <w:proofErr w:type="gramEnd"/>
     </w:p>
     <w:p>
       <w:pPr>
@@ -5777,6 +6204,7 @@
           <w:rFonts w:ascii="Times New Roman" w:hAnsi="Times New Roman" w:cs="Times New Roman"/>
           <w:sz w:val="28"/>
           <w:szCs w:val="28"/>
+          <w:lang w:val="en-US"/>
         </w:rPr>
       </w:pPr>
       <w:r>
@@ -5788,6 +6216,17 @@
         </w:rPr>
         <w:t>y3 = 0.0</w:t>
       </w:r>
+    </w:p>
+    <w:p>
+      <w:pPr>
+        <w:pStyle w:val="a8"/>
+        <w:spacing w:line="360" w:lineRule="auto"/>
+        <w:rPr>
+          <w:rFonts w:ascii="Times New Roman" w:hAnsi="Times New Roman" w:cs="Times New Roman"/>
+          <w:sz w:val="28"/>
+          <w:szCs w:val="28"/>
+        </w:rPr>
+      </w:pPr>
     </w:p>
     <w:p>
       <w:pPr>
@@ -5801,17 +6240,15 @@
           <w:rFonts w:ascii="Times New Roman" w:hAnsi="Times New Roman" w:cs="Times New Roman"/>
           <w:sz w:val="28"/>
           <w:szCs w:val="28"/>
-          <w:lang w:val="en-US"/>
-        </w:rPr>
-      </w:pPr>
-      <w:r>
-        <w:rPr>
-          <w:rFonts w:ascii="Times New Roman" w:hAnsi="Times New Roman" w:cs="Times New Roman"/>
-          <w:sz w:val="28"/>
-          <w:szCs w:val="28"/>
-          <w:lang w:val="en-US"/>
-        </w:rPr>
-        <w:t>res1 = (x1 - x) * (y2 - y1) - (x2 - x1) * (y1 - y)</w:t>
+        </w:rPr>
+      </w:pPr>
+      <w:r>
+        <w:rPr>
+          <w:rFonts w:ascii="Times New Roman" w:hAnsi="Times New Roman" w:cs="Times New Roman"/>
+          <w:sz w:val="28"/>
+          <w:szCs w:val="28"/>
+        </w:rPr>
+        <w:t>x&amp;y&amp;x1&amp;y1&amp;x2&amp;y2&amp;x3&amp;y3 вещественные?</w:t>
       </w:r>
     </w:p>
     <w:p>
@@ -5822,35 +6259,39 @@
           <w:rFonts w:ascii="Times New Roman" w:hAnsi="Times New Roman" w:cs="Times New Roman"/>
           <w:sz w:val="28"/>
           <w:szCs w:val="28"/>
-          <w:lang w:val="en-US"/>
-        </w:rPr>
-      </w:pPr>
-      <w:r>
-        <w:rPr>
-          <w:rFonts w:ascii="Times New Roman" w:hAnsi="Times New Roman" w:cs="Times New Roman"/>
-          <w:sz w:val="28"/>
-          <w:szCs w:val="28"/>
-          <w:lang w:val="en-US"/>
-        </w:rPr>
-        <w:t>res1 = (0.0 – 10.0) * (3.0 – 0.0) – (1.0 – 0.0) * (0.0 – 10.0)</w:t>
-      </w:r>
-      <w:r>
-        <w:rPr>
-          <w:rFonts w:ascii="Times New Roman" w:hAnsi="Times New Roman" w:cs="Times New Roman"/>
-          <w:sz w:val="28"/>
-          <w:szCs w:val="28"/>
-          <w:lang w:val="en-US"/>
-        </w:rPr>
-        <w:t xml:space="preserve"> </w:t>
-      </w:r>
-      <w:r>
-        <w:rPr>
-          <w:rFonts w:ascii="Times New Roman" w:hAnsi="Times New Roman" w:cs="Times New Roman"/>
-          <w:sz w:val="28"/>
-          <w:szCs w:val="28"/>
-          <w:lang w:val="en-US"/>
-        </w:rPr>
-        <w:t>= -20.0</w:t>
+        </w:rPr>
+      </w:pPr>
+      <w:r>
+        <w:rPr>
+          <w:rFonts w:ascii="Times New Roman" w:hAnsi="Times New Roman" w:cs="Times New Roman"/>
+          <w:sz w:val="28"/>
+          <w:szCs w:val="28"/>
+        </w:rPr>
+        <w:t>(10.0</w:t>
+      </w:r>
+      <w:r>
+        <w:rPr>
+          <w:rFonts w:ascii="Times New Roman" w:hAnsi="Times New Roman" w:cs="Times New Roman"/>
+          <w:sz w:val="28"/>
+          <w:szCs w:val="28"/>
+        </w:rPr>
+        <w:t>&amp;</w:t>
+      </w:r>
+      <w:r>
+        <w:rPr>
+          <w:rFonts w:ascii="Times New Roman" w:hAnsi="Times New Roman" w:cs="Times New Roman"/>
+          <w:sz w:val="28"/>
+          <w:szCs w:val="28"/>
+        </w:rPr>
+        <w:t>1</w:t>
+      </w:r>
+      <w:r>
+        <w:rPr>
+          <w:rFonts w:ascii="Times New Roman" w:hAnsi="Times New Roman" w:cs="Times New Roman"/>
+          <w:sz w:val="28"/>
+          <w:szCs w:val="28"/>
+        </w:rPr>
+        <w:t>0.0&amp;0.0&amp;0.0&amp;1.0&amp;3.0&amp;3.0&amp;0.0) вещественные?</w:t>
       </w:r>
     </w:p>
     <w:p>
@@ -5861,17 +6302,15 @@
           <w:rFonts w:ascii="Times New Roman" w:hAnsi="Times New Roman" w:cs="Times New Roman"/>
           <w:sz w:val="28"/>
           <w:szCs w:val="28"/>
-          <w:lang w:val="en-US"/>
-        </w:rPr>
-      </w:pPr>
-      <w:r>
-        <w:rPr>
-          <w:rFonts w:ascii="Times New Roman" w:hAnsi="Times New Roman" w:cs="Times New Roman"/>
-          <w:sz w:val="28"/>
-          <w:szCs w:val="28"/>
-          <w:lang w:val="en-US"/>
-        </w:rPr>
-        <w:t>res2 = (x2 - x) * (y3 - y2) - (x3 - x2) * (y2 - y)</w:t>
+        </w:rPr>
+      </w:pPr>
+      <w:r>
+        <w:rPr>
+          <w:rFonts w:ascii="Times New Roman" w:hAnsi="Times New Roman" w:cs="Times New Roman"/>
+          <w:sz w:val="28"/>
+          <w:szCs w:val="28"/>
+        </w:rPr>
+        <w:t>да</w:t>
       </w:r>
     </w:p>
     <w:p>
@@ -5882,95 +6321,15 @@
           <w:rFonts w:ascii="Times New Roman" w:hAnsi="Times New Roman" w:cs="Times New Roman"/>
           <w:sz w:val="28"/>
           <w:szCs w:val="28"/>
-          <w:lang w:val="en-US"/>
-        </w:rPr>
-      </w:pPr>
-      <w:r>
-        <w:rPr>
-          <w:rFonts w:ascii="Times New Roman" w:hAnsi="Times New Roman" w:cs="Times New Roman"/>
-          <w:sz w:val="28"/>
-          <w:szCs w:val="28"/>
-          <w:lang w:val="en-US"/>
-        </w:rPr>
-        <w:t>res2 = (1.0 – 10.0) * (0.0 – 3.0) – (3.0 – 1.0) * (3.0 – 10.0)</w:t>
-      </w:r>
-      <w:r>
-        <w:rPr>
-          <w:rFonts w:ascii="Times New Roman" w:hAnsi="Times New Roman" w:cs="Times New Roman"/>
-          <w:sz w:val="28"/>
-          <w:szCs w:val="28"/>
-          <w:lang w:val="en-US"/>
-        </w:rPr>
-        <w:t xml:space="preserve"> </w:t>
-      </w:r>
-      <w:r>
-        <w:rPr>
-          <w:rFonts w:ascii="Times New Roman" w:hAnsi="Times New Roman" w:cs="Times New Roman"/>
-          <w:sz w:val="28"/>
-          <w:szCs w:val="28"/>
-          <w:lang w:val="en-US"/>
-        </w:rPr>
-        <w:t>= 41.0</w:t>
-      </w:r>
-    </w:p>
-    <w:p>
-      <w:pPr>
-        <w:pStyle w:val="a8"/>
-        <w:spacing w:line="360" w:lineRule="auto"/>
-        <w:rPr>
-          <w:rFonts w:ascii="Times New Roman" w:hAnsi="Times New Roman" w:cs="Times New Roman"/>
-          <w:sz w:val="28"/>
-          <w:szCs w:val="28"/>
-          <w:lang w:val="en-US"/>
-        </w:rPr>
-      </w:pPr>
-      <w:r>
-        <w:rPr>
-          <w:rFonts w:ascii="Times New Roman" w:hAnsi="Times New Roman" w:cs="Times New Roman"/>
-          <w:sz w:val="28"/>
-          <w:szCs w:val="28"/>
-          <w:lang w:val="en-US"/>
-        </w:rPr>
-        <w:t>res3 = (x3 - x) * (y1 - y3) - (x1 - x3) * (y3 - y)</w:t>
-      </w:r>
-    </w:p>
-    <w:p>
-      <w:pPr>
-        <w:pStyle w:val="a8"/>
-        <w:spacing w:line="360" w:lineRule="auto"/>
-        <w:rPr>
-          <w:rFonts w:ascii="Times New Roman" w:hAnsi="Times New Roman" w:cs="Times New Roman"/>
-          <w:sz w:val="28"/>
-          <w:szCs w:val="28"/>
-          <w:lang w:val="en-US"/>
-        </w:rPr>
-      </w:pPr>
-      <w:r>
-        <w:rPr>
-          <w:rFonts w:ascii="Times New Roman" w:hAnsi="Times New Roman" w:cs="Times New Roman"/>
-          <w:sz w:val="28"/>
-          <w:szCs w:val="28"/>
-          <w:lang w:val="en-US"/>
-        </w:rPr>
-        <w:t>res3 = (0.0 – 10.0) * (0.0 – 0.0) – (0.0 – 3.0) * (0.0 – 10.0)</w:t>
-      </w:r>
-      <w:r>
-        <w:rPr>
-          <w:rFonts w:ascii="Times New Roman" w:hAnsi="Times New Roman" w:cs="Times New Roman"/>
-          <w:sz w:val="28"/>
-          <w:szCs w:val="28"/>
-          <w:lang w:val="en-US"/>
-        </w:rPr>
-        <w:t xml:space="preserve"> </w:t>
-      </w:r>
-      <w:r>
-        <w:rPr>
-          <w:rFonts w:ascii="Times New Roman" w:hAnsi="Times New Roman" w:cs="Times New Roman"/>
-          <w:sz w:val="28"/>
-          <w:szCs w:val="28"/>
-          <w:lang w:val="en-US"/>
-        </w:rPr>
-        <w:t>= -30.0</w:t>
+        </w:rPr>
+      </w:pPr>
+      <w:r>
+        <w:rPr>
+          <w:rFonts w:ascii="Times New Roman" w:hAnsi="Times New Roman" w:cs="Times New Roman"/>
+          <w:sz w:val="28"/>
+          <w:szCs w:val="28"/>
+        </w:rPr>
+        <w:t>переходим в блок 4</w:t>
       </w:r>
     </w:p>
     <w:p>
@@ -5985,15 +6344,170 @@
           <w:rFonts w:ascii="Times New Roman" w:hAnsi="Times New Roman" w:cs="Times New Roman"/>
           <w:sz w:val="28"/>
           <w:szCs w:val="28"/>
-        </w:rPr>
-      </w:pPr>
-      <w:r>
-        <w:rPr>
-          <w:rFonts w:ascii="Times New Roman" w:hAnsi="Times New Roman" w:cs="Times New Roman"/>
-          <w:sz w:val="28"/>
-          <w:szCs w:val="28"/>
-        </w:rPr>
-        <w:t>(res1&gt; 0 и res2&gt; 0 и res3&gt; 0)?</w:t>
+          <w:lang w:val="en-US"/>
+        </w:rPr>
+      </w:pPr>
+      <w:r>
+        <w:rPr>
+          <w:rFonts w:ascii="Times New Roman" w:hAnsi="Times New Roman" w:cs="Times New Roman"/>
+          <w:sz w:val="28"/>
+          <w:szCs w:val="28"/>
+          <w:lang w:val="en-US"/>
+        </w:rPr>
+        <w:t>res</w:t>
+      </w:r>
+      <w:r>
+        <w:rPr>
+          <w:rFonts w:ascii="Times New Roman" w:hAnsi="Times New Roman" w:cs="Times New Roman"/>
+          <w:sz w:val="28"/>
+          <w:szCs w:val="28"/>
+          <w:lang w:val="en-US"/>
+        </w:rPr>
+        <w:t>1 = (</w:t>
+      </w:r>
+      <w:r>
+        <w:rPr>
+          <w:rFonts w:ascii="Times New Roman" w:hAnsi="Times New Roman" w:cs="Times New Roman"/>
+          <w:sz w:val="28"/>
+          <w:szCs w:val="28"/>
+          <w:lang w:val="en-US"/>
+        </w:rPr>
+        <w:t>x</w:t>
+      </w:r>
+      <w:r>
+        <w:rPr>
+          <w:rFonts w:ascii="Times New Roman" w:hAnsi="Times New Roman" w:cs="Times New Roman"/>
+          <w:sz w:val="28"/>
+          <w:szCs w:val="28"/>
+          <w:lang w:val="en-US"/>
+        </w:rPr>
+        <w:t xml:space="preserve">1 - </w:t>
+      </w:r>
+      <w:r>
+        <w:rPr>
+          <w:rFonts w:ascii="Times New Roman" w:hAnsi="Times New Roman" w:cs="Times New Roman"/>
+          <w:sz w:val="28"/>
+          <w:szCs w:val="28"/>
+          <w:lang w:val="en-US"/>
+        </w:rPr>
+        <w:t>x</w:t>
+      </w:r>
+      <w:r>
+        <w:rPr>
+          <w:rFonts w:ascii="Times New Roman" w:hAnsi="Times New Roman" w:cs="Times New Roman"/>
+          <w:sz w:val="28"/>
+          <w:szCs w:val="28"/>
+          <w:lang w:val="en-US"/>
+        </w:rPr>
+        <w:t>) * (</w:t>
+      </w:r>
+      <w:r>
+        <w:rPr>
+          <w:rFonts w:ascii="Times New Roman" w:hAnsi="Times New Roman" w:cs="Times New Roman"/>
+          <w:sz w:val="28"/>
+          <w:szCs w:val="28"/>
+          <w:lang w:val="en-US"/>
+        </w:rPr>
+        <w:t>y</w:t>
+      </w:r>
+      <w:r>
+        <w:rPr>
+          <w:rFonts w:ascii="Times New Roman" w:hAnsi="Times New Roman" w:cs="Times New Roman"/>
+          <w:sz w:val="28"/>
+          <w:szCs w:val="28"/>
+          <w:lang w:val="en-US"/>
+        </w:rPr>
+        <w:t xml:space="preserve">2 - </w:t>
+      </w:r>
+      <w:r>
+        <w:rPr>
+          <w:rFonts w:ascii="Times New Roman" w:hAnsi="Times New Roman" w:cs="Times New Roman"/>
+          <w:sz w:val="28"/>
+          <w:szCs w:val="28"/>
+          <w:lang w:val="en-US"/>
+        </w:rPr>
+        <w:t>y</w:t>
+      </w:r>
+      <w:r>
+        <w:rPr>
+          <w:rFonts w:ascii="Times New Roman" w:hAnsi="Times New Roman" w:cs="Times New Roman"/>
+          <w:sz w:val="28"/>
+          <w:szCs w:val="28"/>
+          <w:lang w:val="en-US"/>
+        </w:rPr>
+        <w:t>1) - (</w:t>
+      </w:r>
+      <w:r>
+        <w:rPr>
+          <w:rFonts w:ascii="Times New Roman" w:hAnsi="Times New Roman" w:cs="Times New Roman"/>
+          <w:sz w:val="28"/>
+          <w:szCs w:val="28"/>
+          <w:lang w:val="en-US"/>
+        </w:rPr>
+        <w:t>x</w:t>
+      </w:r>
+      <w:r>
+        <w:rPr>
+          <w:rFonts w:ascii="Times New Roman" w:hAnsi="Times New Roman" w:cs="Times New Roman"/>
+          <w:sz w:val="28"/>
+          <w:szCs w:val="28"/>
+          <w:lang w:val="en-US"/>
+        </w:rPr>
+        <w:t xml:space="preserve">2 - </w:t>
+      </w:r>
+      <w:r>
+        <w:rPr>
+          <w:rFonts w:ascii="Times New Roman" w:hAnsi="Times New Roman" w:cs="Times New Roman"/>
+          <w:sz w:val="28"/>
+          <w:szCs w:val="28"/>
+          <w:lang w:val="en-US"/>
+        </w:rPr>
+        <w:t>x</w:t>
+      </w:r>
+      <w:r>
+        <w:rPr>
+          <w:rFonts w:ascii="Times New Roman" w:hAnsi="Times New Roman" w:cs="Times New Roman"/>
+          <w:sz w:val="28"/>
+          <w:szCs w:val="28"/>
+          <w:lang w:val="en-US"/>
+        </w:rPr>
+        <w:t>1) * (</w:t>
+      </w:r>
+      <w:r>
+        <w:rPr>
+          <w:rFonts w:ascii="Times New Roman" w:hAnsi="Times New Roman" w:cs="Times New Roman"/>
+          <w:sz w:val="28"/>
+          <w:szCs w:val="28"/>
+          <w:lang w:val="en-US"/>
+        </w:rPr>
+        <w:t>y</w:t>
+      </w:r>
+      <w:r>
+        <w:rPr>
+          <w:rFonts w:ascii="Times New Roman" w:hAnsi="Times New Roman" w:cs="Times New Roman"/>
+          <w:sz w:val="28"/>
+          <w:szCs w:val="28"/>
+          <w:lang w:val="en-US"/>
+        </w:rPr>
+        <w:t xml:space="preserve">1 - </w:t>
+      </w:r>
+      <w:r>
+        <w:rPr>
+          <w:rFonts w:ascii="Times New Roman" w:hAnsi="Times New Roman" w:cs="Times New Roman"/>
+          <w:sz w:val="28"/>
+          <w:szCs w:val="28"/>
+          <w:lang w:val="en-US"/>
+        </w:rPr>
+        <w:t>y</w:t>
+      </w:r>
+      <w:r>
+        <w:rPr>
+          <w:rFonts w:ascii="Times New Roman" w:hAnsi="Times New Roman" w:cs="Times New Roman"/>
+          <w:sz w:val="28"/>
+          <w:szCs w:val="28"/>
+          <w:lang w:val="en-US"/>
+        </w:rPr>
+        <w:t>)</w:t>
       </w:r>
     </w:p>
     <w:p>
@@ -6004,66 +6518,53 @@
           <w:rFonts w:ascii="Times New Roman" w:hAnsi="Times New Roman" w:cs="Times New Roman"/>
           <w:sz w:val="28"/>
           <w:szCs w:val="28"/>
-        </w:rPr>
-      </w:pPr>
-      <w:r>
-        <w:rPr>
-          <w:rFonts w:ascii="Times New Roman" w:hAnsi="Times New Roman" w:cs="Times New Roman"/>
-          <w:sz w:val="28"/>
-          <w:szCs w:val="28"/>
-        </w:rPr>
-        <w:t>(</w:t>
-      </w:r>
-      <w:r>
-        <w:rPr>
-          <w:rFonts w:ascii="Times New Roman" w:hAnsi="Times New Roman" w:cs="Times New Roman"/>
-          <w:sz w:val="28"/>
-          <w:szCs w:val="28"/>
-          <w:lang w:val="en-US"/>
-        </w:rPr>
-        <w:t>-20.0</w:t>
-      </w:r>
-      <w:r>
-        <w:rPr>
-          <w:rFonts w:ascii="Times New Roman" w:hAnsi="Times New Roman" w:cs="Times New Roman"/>
-          <w:sz w:val="28"/>
-          <w:szCs w:val="28"/>
-        </w:rPr>
-        <w:t xml:space="preserve">&gt;0 и </w:t>
-      </w:r>
-      <w:r>
-        <w:rPr>
-          <w:rFonts w:ascii="Times New Roman" w:hAnsi="Times New Roman" w:cs="Times New Roman"/>
-          <w:sz w:val="28"/>
-          <w:szCs w:val="28"/>
-          <w:lang w:val="en-US"/>
-        </w:rPr>
-        <w:t>41.0</w:t>
-      </w:r>
-      <w:r>
-        <w:rPr>
-          <w:rFonts w:ascii="Times New Roman" w:hAnsi="Times New Roman" w:cs="Times New Roman"/>
-          <w:sz w:val="28"/>
-          <w:szCs w:val="28"/>
-        </w:rPr>
-        <w:t xml:space="preserve">&gt; 0 и </w:t>
-      </w:r>
-      <w:r>
-        <w:rPr>
-          <w:rFonts w:ascii="Times New Roman" w:hAnsi="Times New Roman" w:cs="Times New Roman"/>
-          <w:sz w:val="28"/>
-          <w:szCs w:val="28"/>
-          <w:lang w:val="en-US"/>
-        </w:rPr>
-        <w:t>-30.0</w:t>
-      </w:r>
-      <w:r>
-        <w:rPr>
-          <w:rFonts w:ascii="Times New Roman" w:hAnsi="Times New Roman" w:cs="Times New Roman"/>
-          <w:sz w:val="28"/>
-          <w:szCs w:val="28"/>
-        </w:rPr>
-        <w:t>&gt; 0) Нет</w:t>
+          <w:lang w:val="en-US"/>
+        </w:rPr>
+      </w:pPr>
+      <w:r>
+        <w:rPr>
+          <w:rFonts w:ascii="Times New Roman" w:hAnsi="Times New Roman" w:cs="Times New Roman"/>
+          <w:sz w:val="28"/>
+          <w:szCs w:val="28"/>
+          <w:lang w:val="en-US"/>
+        </w:rPr>
+        <w:t>res</w:t>
+      </w:r>
+      <w:r>
+        <w:rPr>
+          <w:rFonts w:ascii="Times New Roman" w:hAnsi="Times New Roman" w:cs="Times New Roman"/>
+          <w:sz w:val="28"/>
+          <w:szCs w:val="28"/>
+          <w:lang w:val="en-US"/>
+        </w:rPr>
+        <w:t>1 = (0.0 – 10.0) * (3.0 – 0.0) – (1.0 – 0.0) * (</w:t>
+      </w:r>
+      <w:r>
+        <w:rPr>
+          <w:rFonts w:ascii="Times New Roman" w:hAnsi="Times New Roman" w:cs="Times New Roman"/>
+          <w:sz w:val="28"/>
+          <w:szCs w:val="28"/>
+          <w:lang w:val="en-US"/>
+        </w:rPr>
+        <w:t>0.0 – 10.0)</w:t>
+      </w:r>
+      <w:r>
+        <w:rPr>
+          <w:rFonts w:ascii="Times New Roman" w:hAnsi="Times New Roman" w:cs="Times New Roman"/>
+          <w:sz w:val="28"/>
+          <w:szCs w:val="28"/>
+          <w:lang w:val="en-US"/>
+        </w:rPr>
+        <w:t xml:space="preserve"> </w:t>
+      </w:r>
+      <w:r>
+        <w:rPr>
+          <w:rFonts w:ascii="Times New Roman" w:hAnsi="Times New Roman" w:cs="Times New Roman"/>
+          <w:sz w:val="28"/>
+          <w:szCs w:val="28"/>
+          <w:lang w:val="en-US"/>
+        </w:rPr>
+        <w:t>= -20.0</w:t>
       </w:r>
     </w:p>
     <w:p>
@@ -6074,15 +6575,17 @@
           <w:rFonts w:ascii="Times New Roman" w:hAnsi="Times New Roman" w:cs="Times New Roman"/>
           <w:sz w:val="28"/>
           <w:szCs w:val="28"/>
-        </w:rPr>
-      </w:pPr>
-      <w:r>
-        <w:rPr>
-          <w:rFonts w:ascii="Times New Roman" w:hAnsi="Times New Roman" w:cs="Times New Roman"/>
-          <w:sz w:val="28"/>
-          <w:szCs w:val="28"/>
-        </w:rPr>
-        <w:t>или</w:t>
+          <w:lang w:val="en-US"/>
+        </w:rPr>
+      </w:pPr>
+      <w:r>
+        <w:rPr>
+          <w:rFonts w:ascii="Times New Roman" w:hAnsi="Times New Roman" w:cs="Times New Roman"/>
+          <w:sz w:val="28"/>
+          <w:szCs w:val="28"/>
+          <w:lang w:val="en-US"/>
+        </w:rPr>
+        <w:t>res2 = (x2 - x) * (y3 - y2) - (x3 - x2) * (y2 - y)</w:t>
       </w:r>
     </w:p>
     <w:p>
@@ -6093,15 +6596,35 @@
           <w:rFonts w:ascii="Times New Roman" w:hAnsi="Times New Roman" w:cs="Times New Roman"/>
           <w:sz w:val="28"/>
           <w:szCs w:val="28"/>
-        </w:rPr>
-      </w:pPr>
-      <w:r>
-        <w:rPr>
-          <w:rFonts w:ascii="Times New Roman" w:hAnsi="Times New Roman" w:cs="Times New Roman"/>
-          <w:sz w:val="28"/>
-          <w:szCs w:val="28"/>
-        </w:rPr>
-        <w:t>(res1 &lt;0 и res2 &lt;0 и res3 &lt;0)?</w:t>
+          <w:lang w:val="en-US"/>
+        </w:rPr>
+      </w:pPr>
+      <w:r>
+        <w:rPr>
+          <w:rFonts w:ascii="Times New Roman" w:hAnsi="Times New Roman" w:cs="Times New Roman"/>
+          <w:sz w:val="28"/>
+          <w:szCs w:val="28"/>
+          <w:lang w:val="en-US"/>
+        </w:rPr>
+        <w:t>res2 = (1.0 – 10.0) * (0.0 – 3.0) – (3.0 – 1.0) * (3.0 – 10.0)</w:t>
+      </w:r>
+      <w:r>
+        <w:rPr>
+          <w:rFonts w:ascii="Times New Roman" w:hAnsi="Times New Roman" w:cs="Times New Roman"/>
+          <w:sz w:val="28"/>
+          <w:szCs w:val="28"/>
+          <w:lang w:val="en-US"/>
+        </w:rPr>
+        <w:t xml:space="preserve"> </w:t>
+      </w:r>
+      <w:r>
+        <w:rPr>
+          <w:rFonts w:ascii="Times New Roman" w:hAnsi="Times New Roman" w:cs="Times New Roman"/>
+          <w:sz w:val="28"/>
+          <w:szCs w:val="28"/>
+          <w:lang w:val="en-US"/>
+        </w:rPr>
+        <w:t>= 41.0</w:t>
       </w:r>
     </w:p>
     <w:p>
@@ -6112,69 +6635,45 @@
           <w:rFonts w:ascii="Times New Roman" w:hAnsi="Times New Roman" w:cs="Times New Roman"/>
           <w:sz w:val="28"/>
           <w:szCs w:val="28"/>
-        </w:rPr>
-      </w:pPr>
-      <w:r>
-        <w:rPr>
-          <w:rFonts w:ascii="Times New Roman" w:hAnsi="Times New Roman" w:cs="Times New Roman"/>
-          <w:sz w:val="28"/>
-          <w:szCs w:val="28"/>
-        </w:rPr>
-        <w:t>(</w:t>
-      </w:r>
-      <w:r>
-        <w:rPr>
-          <w:rFonts w:ascii="Times New Roman" w:hAnsi="Times New Roman" w:cs="Times New Roman"/>
-          <w:sz w:val="28"/>
-          <w:szCs w:val="28"/>
-        </w:rPr>
-        <w:t>-20.0</w:t>
-      </w:r>
-      <w:r>
-        <w:rPr>
-          <w:rFonts w:ascii="Times New Roman" w:hAnsi="Times New Roman" w:cs="Times New Roman"/>
-          <w:sz w:val="28"/>
-          <w:szCs w:val="28"/>
-        </w:rPr>
-        <w:t xml:space="preserve">&gt;0 и </w:t>
-      </w:r>
-      <w:r>
-        <w:rPr>
-          <w:rFonts w:ascii="Times New Roman" w:hAnsi="Times New Roman" w:cs="Times New Roman"/>
-          <w:sz w:val="28"/>
-          <w:szCs w:val="28"/>
-        </w:rPr>
-        <w:t>41.0</w:t>
-      </w:r>
-      <w:r>
-        <w:rPr>
-          <w:rFonts w:ascii="Times New Roman" w:hAnsi="Times New Roman" w:cs="Times New Roman"/>
-          <w:sz w:val="28"/>
-          <w:szCs w:val="28"/>
-        </w:rPr>
-        <w:t xml:space="preserve">&gt; 0 и </w:t>
-      </w:r>
-      <w:r>
-        <w:rPr>
-          <w:rFonts w:ascii="Times New Roman" w:hAnsi="Times New Roman" w:cs="Times New Roman"/>
-          <w:sz w:val="28"/>
-          <w:szCs w:val="28"/>
-        </w:rPr>
-        <w:t>-30.0</w:t>
-      </w:r>
-      <w:r>
-        <w:rPr>
-          <w:rFonts w:ascii="Times New Roman" w:hAnsi="Times New Roman" w:cs="Times New Roman"/>
-          <w:sz w:val="28"/>
-          <w:szCs w:val="28"/>
-        </w:rPr>
-        <w:t>&gt; 0)</w:t>
-      </w:r>
-      <w:r>
-        <w:rPr>
-          <w:rFonts w:ascii="Times New Roman" w:hAnsi="Times New Roman" w:cs="Times New Roman"/>
-          <w:sz w:val="28"/>
-          <w:szCs w:val="28"/>
+          <w:lang w:val="en-US"/>
+        </w:rPr>
+      </w:pPr>
+      <w:r>
+        <w:rPr>
+          <w:rFonts w:ascii="Times New Roman" w:hAnsi="Times New Roman" w:cs="Times New Roman"/>
+          <w:sz w:val="28"/>
+          <w:szCs w:val="28"/>
+          <w:lang w:val="en-US"/>
+        </w:rPr>
+        <w:t>res3 = (x3 - x) * (y1 - y3) - (x1 - x3) * (y3 - y)</w:t>
+      </w:r>
+    </w:p>
+    <w:p>
+      <w:pPr>
+        <w:pStyle w:val="a8"/>
+        <w:spacing w:line="360" w:lineRule="auto"/>
+        <w:rPr>
+          <w:rFonts w:ascii="Times New Roman" w:hAnsi="Times New Roman" w:cs="Times New Roman"/>
+          <w:sz w:val="28"/>
+          <w:szCs w:val="28"/>
+          <w:lang w:val="en-US"/>
+        </w:rPr>
+      </w:pPr>
+      <w:r>
+        <w:rPr>
+          <w:rFonts w:ascii="Times New Roman" w:hAnsi="Times New Roman" w:cs="Times New Roman"/>
+          <w:sz w:val="28"/>
+          <w:szCs w:val="28"/>
+          <w:lang w:val="en-US"/>
+        </w:rPr>
+        <w:t>res3 = (0.0 – 10.0) * (0.0 – 0.0) – (0.0 – 3.0) * (0.0 – 10.0)</w:t>
+      </w:r>
+      <w:r>
+        <w:rPr>
+          <w:rFonts w:ascii="Times New Roman" w:hAnsi="Times New Roman" w:cs="Times New Roman"/>
+          <w:sz w:val="28"/>
+          <w:szCs w:val="28"/>
+          <w:lang w:val="en-US"/>
         </w:rPr>
         <w:t xml:space="preserve"> </w:t>
       </w:r>
@@ -6183,46 +6682,9 @@
           <w:rFonts w:ascii="Times New Roman" w:hAnsi="Times New Roman" w:cs="Times New Roman"/>
           <w:sz w:val="28"/>
           <w:szCs w:val="28"/>
-        </w:rPr>
-        <w:t>Нет</w:t>
-      </w:r>
-    </w:p>
-    <w:p>
-      <w:pPr>
-        <w:pStyle w:val="a8"/>
-        <w:spacing w:line="360" w:lineRule="auto"/>
-        <w:rPr>
-          <w:rFonts w:ascii="Times New Roman" w:hAnsi="Times New Roman" w:cs="Times New Roman"/>
-          <w:sz w:val="28"/>
-          <w:szCs w:val="28"/>
-        </w:rPr>
-      </w:pPr>
-      <w:r>
-        <w:rPr>
-          <w:rFonts w:ascii="Times New Roman" w:hAnsi="Times New Roman" w:cs="Times New Roman"/>
-          <w:sz w:val="28"/>
-          <w:szCs w:val="28"/>
-        </w:rPr>
-        <w:t xml:space="preserve">Нет или нет = нет </w:t>
-      </w:r>
-    </w:p>
-    <w:p>
-      <w:pPr>
-        <w:pStyle w:val="a8"/>
-        <w:spacing w:line="360" w:lineRule="auto"/>
-        <w:rPr>
-          <w:rFonts w:ascii="Times New Roman" w:hAnsi="Times New Roman" w:cs="Times New Roman"/>
-          <w:sz w:val="28"/>
-          <w:szCs w:val="28"/>
-        </w:rPr>
-      </w:pPr>
-      <w:r>
-        <w:rPr>
-          <w:rFonts w:ascii="Times New Roman" w:hAnsi="Times New Roman" w:cs="Times New Roman"/>
-          <w:sz w:val="28"/>
-          <w:szCs w:val="28"/>
-        </w:rPr>
-        <w:t>переход в блок 8</w:t>
+          <w:lang w:val="en-US"/>
+        </w:rPr>
+        <w:t>= -30.0</w:t>
       </w:r>
     </w:p>
     <w:p>
@@ -6245,7 +6707,7 @@
           <w:sz w:val="28"/>
           <w:szCs w:val="28"/>
         </w:rPr>
-        <w:t>res1 = 0 или res2 = 0 или res3=0?</w:t>
+        <w:t>(res1&gt; 0 и res2&gt; 0 и res3&gt; 0)?</w:t>
       </w:r>
     </w:p>
     <w:p>
@@ -6264,29 +6726,31 @@
           <w:sz w:val="28"/>
           <w:szCs w:val="28"/>
         </w:rPr>
-        <w:t>-</w:t>
-      </w:r>
-      <w:r>
-        <w:rPr>
-          <w:rFonts w:ascii="Times New Roman" w:hAnsi="Times New Roman" w:cs="Times New Roman"/>
-          <w:sz w:val="28"/>
-          <w:szCs w:val="28"/>
-        </w:rPr>
-        <w:t>20.0</w:t>
-      </w:r>
-      <w:r>
-        <w:rPr>
-          <w:rFonts w:ascii="Times New Roman" w:hAnsi="Times New Roman" w:cs="Times New Roman"/>
-          <w:sz w:val="28"/>
-          <w:szCs w:val="28"/>
-        </w:rPr>
-        <w:t>=0 ||</w:t>
-      </w:r>
-      <w:r>
-        <w:rPr>
-          <w:rFonts w:ascii="Times New Roman" w:hAnsi="Times New Roman" w:cs="Times New Roman"/>
-          <w:sz w:val="28"/>
-          <w:szCs w:val="28"/>
+        <w:t>(</w:t>
+      </w:r>
+      <w:r>
+        <w:rPr>
+          <w:rFonts w:ascii="Times New Roman" w:hAnsi="Times New Roman" w:cs="Times New Roman"/>
+          <w:sz w:val="28"/>
+          <w:szCs w:val="28"/>
+          <w:lang w:val="en-US"/>
+        </w:rPr>
+        <w:t>-20.0</w:t>
+      </w:r>
+      <w:r>
+        <w:rPr>
+          <w:rFonts w:ascii="Times New Roman" w:hAnsi="Times New Roman" w:cs="Times New Roman"/>
+          <w:sz w:val="28"/>
+          <w:szCs w:val="28"/>
+        </w:rPr>
+        <w:t xml:space="preserve">&gt;0 и </w:t>
+      </w:r>
+      <w:r>
+        <w:rPr>
+          <w:rFonts w:ascii="Times New Roman" w:hAnsi="Times New Roman" w:cs="Times New Roman"/>
+          <w:sz w:val="28"/>
+          <w:szCs w:val="28"/>
+          <w:lang w:val="en-US"/>
         </w:rPr>
         <w:t>41.0</w:t>
       </w:r>
@@ -6296,13 +6760,14 @@
           <w:sz w:val="28"/>
           <w:szCs w:val="28"/>
         </w:rPr>
-        <w:t>=0||</w:t>
-      </w:r>
-      <w:r>
-        <w:rPr>
-          <w:rFonts w:ascii="Times New Roman" w:hAnsi="Times New Roman" w:cs="Times New Roman"/>
-          <w:sz w:val="28"/>
-          <w:szCs w:val="28"/>
+        <w:t xml:space="preserve">&gt; 0 и </w:t>
+      </w:r>
+      <w:r>
+        <w:rPr>
+          <w:rFonts w:ascii="Times New Roman" w:hAnsi="Times New Roman" w:cs="Times New Roman"/>
+          <w:sz w:val="28"/>
+          <w:szCs w:val="28"/>
+          <w:lang w:val="en-US"/>
         </w:rPr>
         <w:t>-30.0</w:t>
       </w:r>
@@ -6312,7 +6777,148 @@
           <w:sz w:val="28"/>
           <w:szCs w:val="28"/>
         </w:rPr>
-        <w:t xml:space="preserve">=0 </w:t>
+        <w:t>&gt; 0</w:t>
+      </w:r>
+      <w:proofErr w:type="gramStart"/>
+      <w:r>
+        <w:rPr>
+          <w:rFonts w:ascii="Times New Roman" w:hAnsi="Times New Roman" w:cs="Times New Roman"/>
+          <w:sz w:val="28"/>
+          <w:szCs w:val="28"/>
+        </w:rPr>
+        <w:t>)</w:t>
+      </w:r>
+      <w:proofErr w:type="gramEnd"/>
+      <w:r>
+        <w:rPr>
+          <w:rFonts w:ascii="Times New Roman" w:hAnsi="Times New Roman" w:cs="Times New Roman"/>
+          <w:sz w:val="28"/>
+          <w:szCs w:val="28"/>
+        </w:rPr>
+        <w:t xml:space="preserve"> Нет</w:t>
+      </w:r>
+    </w:p>
+    <w:p>
+      <w:pPr>
+        <w:pStyle w:val="a8"/>
+        <w:spacing w:line="360" w:lineRule="auto"/>
+        <w:rPr>
+          <w:rFonts w:ascii="Times New Roman" w:hAnsi="Times New Roman" w:cs="Times New Roman"/>
+          <w:sz w:val="28"/>
+          <w:szCs w:val="28"/>
+        </w:rPr>
+      </w:pPr>
+      <w:r>
+        <w:rPr>
+          <w:rFonts w:ascii="Times New Roman" w:hAnsi="Times New Roman" w:cs="Times New Roman"/>
+          <w:sz w:val="28"/>
+          <w:szCs w:val="28"/>
+        </w:rPr>
+        <w:t>или</w:t>
+      </w:r>
+    </w:p>
+    <w:p>
+      <w:pPr>
+        <w:pStyle w:val="a8"/>
+        <w:spacing w:line="360" w:lineRule="auto"/>
+        <w:rPr>
+          <w:rFonts w:ascii="Times New Roman" w:hAnsi="Times New Roman" w:cs="Times New Roman"/>
+          <w:sz w:val="28"/>
+          <w:szCs w:val="28"/>
+        </w:rPr>
+      </w:pPr>
+      <w:r>
+        <w:rPr>
+          <w:rFonts w:ascii="Times New Roman" w:hAnsi="Times New Roman" w:cs="Times New Roman"/>
+          <w:sz w:val="28"/>
+          <w:szCs w:val="28"/>
+        </w:rPr>
+        <w:t>(res1 &lt;0 и res2 &lt;0 и res3 &lt;0)?</w:t>
+      </w:r>
+    </w:p>
+    <w:p>
+      <w:pPr>
+        <w:pStyle w:val="a8"/>
+        <w:spacing w:line="360" w:lineRule="auto"/>
+        <w:rPr>
+          <w:rFonts w:ascii="Times New Roman" w:hAnsi="Times New Roman" w:cs="Times New Roman"/>
+          <w:sz w:val="28"/>
+          <w:szCs w:val="28"/>
+        </w:rPr>
+      </w:pPr>
+      <w:r>
+        <w:rPr>
+          <w:rFonts w:ascii="Times New Roman" w:hAnsi="Times New Roman" w:cs="Times New Roman"/>
+          <w:sz w:val="28"/>
+          <w:szCs w:val="28"/>
+        </w:rPr>
+        <w:t>(</w:t>
+      </w:r>
+      <w:r>
+        <w:rPr>
+          <w:rFonts w:ascii="Times New Roman" w:hAnsi="Times New Roman" w:cs="Times New Roman"/>
+          <w:sz w:val="28"/>
+          <w:szCs w:val="28"/>
+        </w:rPr>
+        <w:t>-20.0</w:t>
+      </w:r>
+      <w:r>
+        <w:rPr>
+          <w:rFonts w:ascii="Times New Roman" w:hAnsi="Times New Roman" w:cs="Times New Roman"/>
+          <w:sz w:val="28"/>
+          <w:szCs w:val="28"/>
+        </w:rPr>
+        <w:t xml:space="preserve">&gt;0 и </w:t>
+      </w:r>
+      <w:r>
+        <w:rPr>
+          <w:rFonts w:ascii="Times New Roman" w:hAnsi="Times New Roman" w:cs="Times New Roman"/>
+          <w:sz w:val="28"/>
+          <w:szCs w:val="28"/>
+        </w:rPr>
+        <w:t>41.0</w:t>
+      </w:r>
+      <w:r>
+        <w:rPr>
+          <w:rFonts w:ascii="Times New Roman" w:hAnsi="Times New Roman" w:cs="Times New Roman"/>
+          <w:sz w:val="28"/>
+          <w:szCs w:val="28"/>
+        </w:rPr>
+        <w:t xml:space="preserve">&gt; 0 и </w:t>
+      </w:r>
+      <w:r>
+        <w:rPr>
+          <w:rFonts w:ascii="Times New Roman" w:hAnsi="Times New Roman" w:cs="Times New Roman"/>
+          <w:sz w:val="28"/>
+          <w:szCs w:val="28"/>
+        </w:rPr>
+        <w:t>-30.0</w:t>
+      </w:r>
+      <w:r>
+        <w:rPr>
+          <w:rFonts w:ascii="Times New Roman" w:hAnsi="Times New Roman" w:cs="Times New Roman"/>
+          <w:sz w:val="28"/>
+          <w:szCs w:val="28"/>
+        </w:rPr>
+        <w:t>&gt; 0</w:t>
+      </w:r>
+      <w:proofErr w:type="gramStart"/>
+      <w:r>
+        <w:rPr>
+          <w:rFonts w:ascii="Times New Roman" w:hAnsi="Times New Roman" w:cs="Times New Roman"/>
+          <w:sz w:val="28"/>
+          <w:szCs w:val="28"/>
+        </w:rPr>
+        <w:t>)</w:t>
+      </w:r>
+      <w:proofErr w:type="gramEnd"/>
+      <w:r>
+        <w:rPr>
+          <w:rFonts w:ascii="Times New Roman" w:hAnsi="Times New Roman" w:cs="Times New Roman"/>
+          <w:sz w:val="28"/>
+          <w:szCs w:val="28"/>
+        </w:rPr>
+        <w:t xml:space="preserve"> </w:t>
       </w:r>
       <w:r>
         <w:rPr>
@@ -6339,15 +6945,26 @@
           <w:sz w:val="28"/>
           <w:szCs w:val="28"/>
         </w:rPr>
-        <w:t>Переход в блок 1</w:t>
-      </w:r>
-      <w:r>
-        <w:rPr>
-          <w:rFonts w:ascii="Times New Roman" w:hAnsi="Times New Roman" w:cs="Times New Roman"/>
-          <w:sz w:val="28"/>
-          <w:szCs w:val="28"/>
-        </w:rPr>
-        <w:t>1</w:t>
+        <w:t xml:space="preserve">Нет или нет = нет </w:t>
+      </w:r>
+    </w:p>
+    <w:p>
+      <w:pPr>
+        <w:pStyle w:val="a8"/>
+        <w:spacing w:line="360" w:lineRule="auto"/>
+        <w:rPr>
+          <w:rFonts w:ascii="Times New Roman" w:hAnsi="Times New Roman" w:cs="Times New Roman"/>
+          <w:sz w:val="28"/>
+          <w:szCs w:val="28"/>
+        </w:rPr>
+      </w:pPr>
+      <w:r>
+        <w:rPr>
+          <w:rFonts w:ascii="Times New Roman" w:hAnsi="Times New Roman" w:cs="Times New Roman"/>
+          <w:sz w:val="28"/>
+          <w:szCs w:val="28"/>
+        </w:rPr>
+        <w:t>переход в блок 8</w:t>
       </w:r>
     </w:p>
     <w:p>
@@ -6370,15 +6987,110 @@
           <w:sz w:val="28"/>
           <w:szCs w:val="28"/>
         </w:rPr>
-        <w:t xml:space="preserve">Вывод на экран: </w:t>
-      </w:r>
-      <w:r>
-        <w:rPr>
-          <w:rFonts w:ascii="Times New Roman" w:hAnsi="Times New Roman" w:cs="Times New Roman"/>
-          <w:sz w:val="28"/>
-          <w:szCs w:val="28"/>
-        </w:rPr>
-        <w:t>Точка лежит вне треугольника</w:t>
+        <w:lastRenderedPageBreak/>
+        <w:t>res1 = 0 или res2 = 0 или res3=0?</w:t>
+      </w:r>
+    </w:p>
+    <w:p>
+      <w:pPr>
+        <w:pStyle w:val="a8"/>
+        <w:spacing w:line="360" w:lineRule="auto"/>
+        <w:rPr>
+          <w:rFonts w:ascii="Times New Roman" w:hAnsi="Times New Roman" w:cs="Times New Roman"/>
+          <w:sz w:val="28"/>
+          <w:szCs w:val="28"/>
+        </w:rPr>
+      </w:pPr>
+      <w:r>
+        <w:rPr>
+          <w:rFonts w:ascii="Times New Roman" w:hAnsi="Times New Roman" w:cs="Times New Roman"/>
+          <w:sz w:val="28"/>
+          <w:szCs w:val="28"/>
+        </w:rPr>
+        <w:t>-</w:t>
+      </w:r>
+      <w:r>
+        <w:rPr>
+          <w:rFonts w:ascii="Times New Roman" w:hAnsi="Times New Roman" w:cs="Times New Roman"/>
+          <w:sz w:val="28"/>
+          <w:szCs w:val="28"/>
+        </w:rPr>
+        <w:t>20.0</w:t>
+      </w:r>
+      <w:r>
+        <w:rPr>
+          <w:rFonts w:ascii="Times New Roman" w:hAnsi="Times New Roman" w:cs="Times New Roman"/>
+          <w:sz w:val="28"/>
+          <w:szCs w:val="28"/>
+        </w:rPr>
+        <w:t>=0 ||</w:t>
+      </w:r>
+      <w:r>
+        <w:rPr>
+          <w:rFonts w:ascii="Times New Roman" w:hAnsi="Times New Roman" w:cs="Times New Roman"/>
+          <w:sz w:val="28"/>
+          <w:szCs w:val="28"/>
+        </w:rPr>
+        <w:t>41.0</w:t>
+      </w:r>
+      <w:r>
+        <w:rPr>
+          <w:rFonts w:ascii="Times New Roman" w:hAnsi="Times New Roman" w:cs="Times New Roman"/>
+          <w:sz w:val="28"/>
+          <w:szCs w:val="28"/>
+        </w:rPr>
+        <w:t>=0||</w:t>
+      </w:r>
+      <w:r>
+        <w:rPr>
+          <w:rFonts w:ascii="Times New Roman" w:hAnsi="Times New Roman" w:cs="Times New Roman"/>
+          <w:sz w:val="28"/>
+          <w:szCs w:val="28"/>
+        </w:rPr>
+        <w:t>-30.0</w:t>
+      </w:r>
+      <w:r>
+        <w:rPr>
+          <w:rFonts w:ascii="Times New Roman" w:hAnsi="Times New Roman" w:cs="Times New Roman"/>
+          <w:sz w:val="28"/>
+          <w:szCs w:val="28"/>
+        </w:rPr>
+        <w:t xml:space="preserve">=0 </w:t>
+      </w:r>
+      <w:r>
+        <w:rPr>
+          <w:rFonts w:ascii="Times New Roman" w:hAnsi="Times New Roman" w:cs="Times New Roman"/>
+          <w:sz w:val="28"/>
+          <w:szCs w:val="28"/>
+        </w:rPr>
+        <w:t>Нет</w:t>
+      </w:r>
+    </w:p>
+    <w:p>
+      <w:pPr>
+        <w:pStyle w:val="a8"/>
+        <w:spacing w:line="360" w:lineRule="auto"/>
+        <w:rPr>
+          <w:rFonts w:ascii="Times New Roman" w:hAnsi="Times New Roman" w:cs="Times New Roman"/>
+          <w:sz w:val="28"/>
+          <w:szCs w:val="28"/>
+        </w:rPr>
+      </w:pPr>
+      <w:r>
+        <w:rPr>
+          <w:rFonts w:ascii="Times New Roman" w:hAnsi="Times New Roman" w:cs="Times New Roman"/>
+          <w:sz w:val="28"/>
+          <w:szCs w:val="28"/>
+        </w:rPr>
+        <w:t>Переход в блок 1</w:t>
+      </w:r>
+      <w:r>
+        <w:rPr>
+          <w:rFonts w:ascii="Times New Roman" w:hAnsi="Times New Roman" w:cs="Times New Roman"/>
+          <w:sz w:val="28"/>
+          <w:szCs w:val="28"/>
+        </w:rPr>
+        <w:t>1</w:t>
       </w:r>
     </w:p>
     <w:p>
@@ -6401,6 +7113,38 @@
           <w:sz w:val="28"/>
           <w:szCs w:val="28"/>
         </w:rPr>
+        <w:t xml:space="preserve">Вывод на экран: </w:t>
+      </w:r>
+      <w:r>
+        <w:rPr>
+          <w:rFonts w:ascii="Times New Roman" w:hAnsi="Times New Roman" w:cs="Times New Roman"/>
+          <w:sz w:val="28"/>
+          <w:szCs w:val="28"/>
+        </w:rPr>
+        <w:t>Точка лежит вне треугольника</w:t>
+      </w:r>
+    </w:p>
+    <w:p>
+      <w:pPr>
+        <w:pStyle w:val="a8"/>
+        <w:numPr>
+          <w:ilvl w:val="0"/>
+          <w:numId w:val="5"/>
+        </w:numPr>
+        <w:spacing w:line="360" w:lineRule="auto"/>
+        <w:rPr>
+          <w:rFonts w:ascii="Times New Roman" w:hAnsi="Times New Roman" w:cs="Times New Roman"/>
+          <w:sz w:val="28"/>
+          <w:szCs w:val="28"/>
+          <w:lang w:val="en-US"/>
+        </w:rPr>
+      </w:pPr>
+      <w:r>
+        <w:rPr>
+          <w:rFonts w:ascii="Times New Roman" w:hAnsi="Times New Roman" w:cs="Times New Roman"/>
+          <w:sz w:val="28"/>
+          <w:szCs w:val="28"/>
+        </w:rPr>
         <w:t>Конец</w:t>
       </w:r>
     </w:p>
@@ -6423,7 +7167,6 @@
           <w:sz w:val="28"/>
           <w:szCs w:val="28"/>
         </w:rPr>
-        <w:lastRenderedPageBreak/>
         <w:t xml:space="preserve">4 </w:t>
       </w:r>
       <w:r>
@@ -7349,6 +8092,14 @@
           <w:szCs w:val="28"/>
         </w:rPr>
         <w:br/>
+      </w:r>
+      <w:r>
+        <w:rPr>
+          <w:rFonts w:ascii="Times New Roman" w:hAnsi="Times New Roman" w:cs="Times New Roman"/>
+          <w:sz w:val="28"/>
+          <w:szCs w:val="28"/>
+        </w:rPr>
+        <w:lastRenderedPageBreak/>
         <w:t xml:space="preserve">        </w:t>
       </w:r>
       <w:proofErr w:type="spellStart"/>
@@ -7430,14 +8181,6 @@
           <w:szCs w:val="28"/>
         </w:rPr>
         <w:br/>
-      </w:r>
-      <w:r>
-        <w:rPr>
-          <w:rFonts w:ascii="Times New Roman" w:hAnsi="Times New Roman" w:cs="Times New Roman"/>
-          <w:sz w:val="28"/>
-          <w:szCs w:val="28"/>
-        </w:rPr>
-        <w:lastRenderedPageBreak/>
         <w:t xml:space="preserve">        } </w:t>
       </w:r>
       <w:proofErr w:type="spellStart"/>
@@ -8211,7 +8954,7 @@
           <w:lang w:eastAsia="ru-RU"/>
         </w:rPr>
         <w:drawing>
-          <wp:inline distT="0" distB="0" distL="0" distR="0" wp14:anchorId="126B1A44" wp14:editId="577FDEAE">
+          <wp:inline distT="0" distB="0" distL="0" distR="0" wp14:anchorId="126B1A44" wp14:editId="65F36C7C">
             <wp:extent cx="5667153" cy="3244609"/>
             <wp:effectExtent l="0" t="0" r="0" b="0"/>
             <wp:docPr id="266413998" name="Рисунок 4"/>
@@ -8819,7 +9562,7 @@
           <w:rPr>
             <w:noProof/>
           </w:rPr>
-          <w:t>2</w:t>
+          <w:t>15</w:t>
         </w:r>
         <w:r>
           <w:fldChar w:fldCharType="end"/>
@@ -10083,43 +10826,43 @@
       </w:pPr>
     </w:lvl>
   </w:abstractNum>
-  <w:num w:numId="1" w16cid:durableId="166948203">
+  <w:num w:numId="1" w16cid:durableId="253166869">
     <w:abstractNumId w:val="6"/>
   </w:num>
-  <w:num w:numId="2" w16cid:durableId="256646290">
+  <w:num w:numId="2" w16cid:durableId="955525612">
     <w:abstractNumId w:val="1"/>
   </w:num>
-  <w:num w:numId="3" w16cid:durableId="809859783">
+  <w:num w:numId="3" w16cid:durableId="1099956915">
     <w:abstractNumId w:val="11"/>
   </w:num>
-  <w:num w:numId="4" w16cid:durableId="429357276">
+  <w:num w:numId="4" w16cid:durableId="160707787">
     <w:abstractNumId w:val="9"/>
   </w:num>
-  <w:num w:numId="5" w16cid:durableId="2094470577">
+  <w:num w:numId="5" w16cid:durableId="945891731">
     <w:abstractNumId w:val="10"/>
   </w:num>
-  <w:num w:numId="6" w16cid:durableId="227031653">
+  <w:num w:numId="6" w16cid:durableId="977565667">
     <w:abstractNumId w:val="5"/>
   </w:num>
-  <w:num w:numId="7" w16cid:durableId="1061444771">
+  <w:num w:numId="7" w16cid:durableId="843279679">
     <w:abstractNumId w:val="8"/>
   </w:num>
-  <w:num w:numId="8" w16cid:durableId="1847668291">
+  <w:num w:numId="8" w16cid:durableId="1187982380">
     <w:abstractNumId w:val="3"/>
   </w:num>
-  <w:num w:numId="9" w16cid:durableId="1622108645">
+  <w:num w:numId="9" w16cid:durableId="574583719">
     <w:abstractNumId w:val="0"/>
   </w:num>
-  <w:num w:numId="10" w16cid:durableId="1556623379">
+  <w:num w:numId="10" w16cid:durableId="524901501">
     <w:abstractNumId w:val="2"/>
   </w:num>
-  <w:num w:numId="11" w16cid:durableId="1983075523">
+  <w:num w:numId="11" w16cid:durableId="1457530149">
     <w:abstractNumId w:val="4"/>
   </w:num>
-  <w:num w:numId="12" w16cid:durableId="2066563380">
+  <w:num w:numId="12" w16cid:durableId="1772318605">
     <w:abstractNumId w:val="7"/>
   </w:num>
-  <w:num w:numId="13" w16cid:durableId="2104448288">
+  <w:num w:numId="13" w16cid:durableId="678194562">
     <w:abstractNumId w:val="12"/>
   </w:num>
 </w:numbering>
@@ -10676,6 +11419,43 @@
       <w:szCs w:val="18"/>
     </w:rPr>
   </w:style>
+  <w:style w:type="paragraph" w:styleId="aa">
+    <w:name w:val="annotation text"/>
+    <w:basedOn w:val="a"/>
+    <w:link w:val="ab"/>
+    <w:uiPriority w:val="99"/>
+    <w:semiHidden/>
+    <w:unhideWhenUsed/>
+    <w:pPr>
+      <w:spacing w:line="240" w:lineRule="auto"/>
+    </w:pPr>
+    <w:rPr>
+      <w:sz w:val="20"/>
+      <w:szCs w:val="20"/>
+    </w:rPr>
+  </w:style>
+  <w:style w:type="character" w:customStyle="1" w:styleId="ab">
+    <w:name w:val="Текст примечания Знак"/>
+    <w:basedOn w:val="a0"/>
+    <w:link w:val="aa"/>
+    <w:uiPriority w:val="99"/>
+    <w:semiHidden/>
+    <w:rPr>
+      <w:sz w:val="20"/>
+      <w:szCs w:val="20"/>
+    </w:rPr>
+  </w:style>
+  <w:style w:type="character" w:styleId="ac">
+    <w:name w:val="annotation reference"/>
+    <w:basedOn w:val="a0"/>
+    <w:uiPriority w:val="99"/>
+    <w:semiHidden/>
+    <w:unhideWhenUsed/>
+    <w:rPr>
+      <w:sz w:val="16"/>
+      <w:szCs w:val="16"/>
+    </w:rPr>
+  </w:style>
 </w:styles>
 </file>
 
@@ -10945,7 +11725,7 @@
 </file>
 
 <file path=customXml/itemProps1.xml><?xml version="1.0" encoding="utf-8"?>
-<ds:datastoreItem xmlns:ds="http://schemas.openxmlformats.org/officeDocument/2006/customXml" ds:itemID="{3DF50A5C-FA41-42B2-A48A-EC6691EC3295}">
+<ds:datastoreItem xmlns:ds="http://schemas.openxmlformats.org/officeDocument/2006/customXml" ds:itemID="{D762FE0A-2F59-4563-8F71-D2E97AD4B097}">
   <ds:schemaRefs>
     <ds:schemaRef ds:uri="http://schemas.openxmlformats.org/officeDocument/2006/bibliography"/>
   </ds:schemaRefs>

</xml_diff>